<commit_message>
credits and attributions to icons8
</commit_message>
<xml_diff>
--- a/Rules/classic/2032 - The Lost Species - Rules [classic].docx
+++ b/Rules/classic/2032 - The Lost Species - Rules [classic].docx
@@ -83,6 +83,8 @@
           <w:rFonts w:ascii="Futura Bk BT" w:hAnsi="Futura Bk BT"/>
           <w:i/>
           <w:iCs/>
+          <w:sz w:val="20"/>
+          <w:szCs w:val="20"/>
         </w:rPr>
       </w:pPr>
       <w:r>
@@ -90,8 +92,10 @@
           <w:rFonts w:ascii="Futura Bk BT" w:hAnsi="Futura Bk BT"/>
           <w:i/>
           <w:iCs/>
-        </w:rPr>
-        <w:t xml:space="preserve">Gioco adattato nel tema sulle regole di 1572: The Lost </w:t>
+          <w:sz w:val="20"/>
+          <w:szCs w:val="20"/>
+        </w:rPr>
+        <w:t xml:space="preserve">Gioco basato su 1572: The Lost </w:t>
       </w:r>
       <w:proofErr w:type="spellStart"/>
       <w:r>
@@ -99,6 +103,8 @@
           <w:rFonts w:ascii="Futura Bk BT" w:hAnsi="Futura Bk BT"/>
           <w:i/>
           <w:iCs/>
+          <w:sz w:val="20"/>
+          <w:szCs w:val="20"/>
         </w:rPr>
         <w:t>Expedition</w:t>
       </w:r>
@@ -108,18 +114,143 @@
           <w:rFonts w:ascii="Futura Bk BT" w:hAnsi="Futura Bk BT"/>
           <w:i/>
           <w:iCs/>
-        </w:rPr>
-        <w:t>.</w:t>
-      </w:r>
-    </w:p>
-    <w:p>
-      <w:pPr>
+          <w:sz w:val="20"/>
+          <w:szCs w:val="20"/>
+        </w:rPr>
+        <w:t xml:space="preserve">, per gentile concessione di Mike </w:t>
+      </w:r>
+      <w:proofErr w:type="spellStart"/>
+      <w:r>
         <w:rPr>
           <w:rFonts w:ascii="Futura Bk BT" w:hAnsi="Futura Bk BT"/>
           <w:i/>
           <w:iCs/>
-        </w:rPr>
-      </w:pPr>
+          <w:sz w:val="20"/>
+          <w:szCs w:val="20"/>
+        </w:rPr>
+        <w:t>Heiman</w:t>
+      </w:r>
+      <w:proofErr w:type="spellEnd"/>
+      <w:r>
+        <w:rPr>
+          <w:rFonts w:ascii="Futura Bk BT" w:hAnsi="Futura Bk BT"/>
+          <w:i/>
+          <w:iCs/>
+          <w:sz w:val="20"/>
+          <w:szCs w:val="20"/>
+        </w:rPr>
+        <w:t xml:space="preserve"> (</w:t>
+      </w:r>
+      <w:proofErr w:type="spellStart"/>
+      <w:r>
+        <w:rPr>
+          <w:rFonts w:ascii="Futura Bk BT" w:hAnsi="Futura Bk BT"/>
+          <w:i/>
+          <w:iCs/>
+          <w:sz w:val="20"/>
+          <w:szCs w:val="20"/>
+        </w:rPr>
+        <w:t>kzinti</w:t>
+      </w:r>
+      <w:proofErr w:type="spellEnd"/>
+      <w:r>
+        <w:rPr>
+          <w:rFonts w:ascii="Futura Bk BT" w:hAnsi="Futura Bk BT"/>
+          <w:i/>
+          <w:iCs/>
+          <w:sz w:val="20"/>
+          <w:szCs w:val="20"/>
+        </w:rPr>
+        <w:t>)</w:t>
+      </w:r>
+      <w:r>
+        <w:rPr>
+          <w:rFonts w:ascii="Futura Bk BT" w:hAnsi="Futura Bk BT"/>
+          <w:i/>
+          <w:iCs/>
+          <w:sz w:val="20"/>
+          <w:szCs w:val="20"/>
+        </w:rPr>
+        <w:br/>
+        <w:t>Adattamento di Andrea Gottardi (</w:t>
+      </w:r>
+      <w:proofErr w:type="spellStart"/>
+      <w:r>
+        <w:rPr>
+          <w:rFonts w:ascii="Futura Bk BT" w:hAnsi="Futura Bk BT"/>
+          <w:i/>
+          <w:iCs/>
+          <w:sz w:val="20"/>
+          <w:szCs w:val="20"/>
+        </w:rPr>
+        <w:t>AndreaGot</w:t>
+      </w:r>
+      <w:proofErr w:type="spellEnd"/>
+      <w:r>
+        <w:rPr>
+          <w:rFonts w:ascii="Futura Bk BT" w:hAnsi="Futura Bk BT"/>
+          <w:i/>
+          <w:iCs/>
+          <w:sz w:val="20"/>
+          <w:szCs w:val="20"/>
+        </w:rPr>
+        <w:t>) – Mattia Ferrari (</w:t>
+      </w:r>
+      <w:proofErr w:type="spellStart"/>
+      <w:r>
+        <w:rPr>
+          <w:rFonts w:ascii="Futura Bk BT" w:hAnsi="Futura Bk BT"/>
+          <w:i/>
+          <w:iCs/>
+          <w:sz w:val="20"/>
+          <w:szCs w:val="20"/>
+        </w:rPr>
+        <w:t>mattocrazy</w:t>
+      </w:r>
+      <w:proofErr w:type="spellEnd"/>
+      <w:r>
+        <w:rPr>
+          <w:rFonts w:ascii="Futura Bk BT" w:hAnsi="Futura Bk BT"/>
+          <w:i/>
+          <w:iCs/>
+          <w:sz w:val="20"/>
+          <w:szCs w:val="20"/>
+        </w:rPr>
+        <w:t>)- Giulia Mezzasalma (</w:t>
+      </w:r>
+      <w:proofErr w:type="spellStart"/>
+      <w:r>
+        <w:rPr>
+          <w:rFonts w:ascii="Futura Bk BT" w:hAnsi="Futura Bk BT"/>
+          <w:i/>
+          <w:iCs/>
+          <w:sz w:val="20"/>
+          <w:szCs w:val="20"/>
+        </w:rPr>
+        <w:t>GiuliaJuliette</w:t>
+      </w:r>
+      <w:proofErr w:type="spellEnd"/>
+      <w:r>
+        <w:rPr>
+          <w:rFonts w:ascii="Futura Bk BT" w:hAnsi="Futura Bk BT"/>
+          <w:i/>
+          <w:iCs/>
+          <w:sz w:val="20"/>
+          <w:szCs w:val="20"/>
+        </w:rPr>
+        <w:t>)</w:t>
+      </w:r>
+      <w:r>
+        <w:rPr>
+          <w:rFonts w:ascii="Futura Bk BT" w:hAnsi="Futura Bk BT"/>
+          <w:i/>
+          <w:iCs/>
+          <w:sz w:val="20"/>
+          <w:szCs w:val="20"/>
+        </w:rPr>
+        <w:br/>
+        <w:t>In collaborazione con MUSE – Museo delle Scienze di Trento</w:t>
+      </w:r>
     </w:p>
     <w:p>
       <w:pPr>
@@ -16762,35 +16893,35 @@
         <v:path o:extrusionok="f" gradientshapeok="t" o:connecttype="rect"/>
         <o:lock v:ext="edit" aspectratio="t"/>
       </v:shapetype>
-      <v:shape id="_x0000_i1886" type="#_x0000_t75" style="width:19.5pt;height:18pt;visibility:visible;mso-wrap-style:square" o:bullet="t">
+      <v:shape id="_x0000_i1991" type="#_x0000_t75" style="width:19.5pt;height:18pt;visibility:visible;mso-wrap-style:square" o:bullet="t">
         <v:imagedata r:id="rId1" o:title=""/>
       </v:shape>
     </w:pict>
   </w:numPicBullet>
   <w:numPicBullet w:numPicBulletId="1">
     <w:pict>
-      <v:shape id="_x0000_i1887" type="#_x0000_t75" style="width:18.75pt;height:18pt;visibility:visible;mso-wrap-style:square" o:bullet="t">
+      <v:shape id="_x0000_i1992" type="#_x0000_t75" style="width:18.75pt;height:18pt;visibility:visible;mso-wrap-style:square" o:bullet="t">
         <v:imagedata r:id="rId2" o:title=""/>
       </v:shape>
     </w:pict>
   </w:numPicBullet>
   <w:numPicBullet w:numPicBulletId="2">
     <w:pict>
-      <v:shape id="_x0000_i1888" type="#_x0000_t75" style="width:18pt;height:18.75pt;visibility:visible;mso-wrap-style:square" o:bullet="t">
+      <v:shape id="_x0000_i1993" type="#_x0000_t75" style="width:18pt;height:18.75pt;visibility:visible;mso-wrap-style:square" o:bullet="t">
         <v:imagedata r:id="rId3" o:title=""/>
       </v:shape>
     </w:pict>
   </w:numPicBullet>
   <w:numPicBullet w:numPicBulletId="3">
     <w:pict>
-      <v:shape id="_x0000_i1889" type="#_x0000_t75" style="width:21pt;height:20.25pt;visibility:visible;mso-wrap-style:square" o:bullet="t">
+      <v:shape id="_x0000_i1994" type="#_x0000_t75" style="width:21pt;height:20.25pt;visibility:visible;mso-wrap-style:square" o:bullet="t">
         <v:imagedata r:id="rId4" o:title=""/>
       </v:shape>
     </w:pict>
   </w:numPicBullet>
   <w:numPicBullet w:numPicBulletId="4">
     <w:pict>
-      <v:shape id="_x0000_i1890" type="#_x0000_t75" style="width:1in;height:1in;visibility:visible;mso-wrap-style:square" o:bullet="t">
+      <v:shape id="_x0000_i1995" type="#_x0000_t75" style="width:1in;height:1in;visibility:visible;mso-wrap-style:square" o:bullet="t">
         <v:imagedata r:id="rId5" o:title=""/>
       </v:shape>
     </w:pict>

</xml_diff>